<commit_message>
Added Ivory Boyer info
</commit_message>
<xml_diff>
--- a/Appendix A/Appendix_A.docx
+++ b/Appendix A/Appendix_A.docx
@@ -1286,14 +1286,6 @@
         <w:pStyle w:val="BodyText"/>
       </w:pPr>
       <w:r>
-        <w:t xml:space="preserve">Salt Lake County has the most number of units under HUD programs. Tooele County has the least.</w:t>
-      </w:r>
-    </w:p>
-    <w:p>
-      <w:pPr>
-        <w:pStyle w:val="BodyText"/>
-      </w:pPr>
-      <w:r>
         <w:drawing>
           <wp:inline>
             <wp:extent cx="5504749" cy="3669832"/>
@@ -1303,7 +1295,7 @@
               <a:graphicData uri="http://schemas.openxmlformats.org/drawingml/2006/picture">
                 <pic:pic>
                   <pic:nvPicPr>
-                    <pic:cNvPr descr="Appendix_A_files/figure-docx/hud%20total%20units-1.png" id="0" name="Picture"/>
+                    <pic:cNvPr descr="Appendix_A_files/figure-docx/unnamed-chunk-1-1.png" id="0" name="Picture"/>
                     <pic:cNvPicPr>
                       <a:picLocks noChangeArrowheads="1" noChangeAspect="1"/>
                     </pic:cNvPicPr>
@@ -1341,14 +1333,6 @@
         <w:pStyle w:val="BodyText"/>
       </w:pPr>
       <w:r>
-        <w:t xml:space="preserve">This plot shows the burden on HUD. Most programs show close to 100% occupancy.</w:t>
-      </w:r>
-    </w:p>
-    <w:p>
-      <w:pPr>
-        <w:pStyle w:val="BodyText"/>
-      </w:pPr>
-      <w:r>
         <w:drawing>
           <wp:inline>
             <wp:extent cx="5504749" cy="3669832"/>
@@ -1358,7 +1342,7 @@
               <a:graphicData uri="http://schemas.openxmlformats.org/drawingml/2006/picture">
                 <pic:pic>
                   <pic:nvPicPr>
-                    <pic:cNvPr descr="Appendix_A_files/figure-docx/hud%20pct%20occupied-1.png" id="0" name="Picture"/>
+                    <pic:cNvPr descr="Appendix_A_files/figure-docx/unnamed-chunk-2-1.png" id="0" name="Picture"/>
                     <pic:cNvPicPr>
                       <a:picLocks noChangeArrowheads="1" noChangeAspect="1"/>
                     </pic:cNvPicPr>
@@ -1396,7 +1380,7 @@
         <w:pStyle w:val="BodyText"/>
       </w:pPr>
       <w:r>
-        <w:t xml:space="preserve">Most counties (except Summit) have a pretty long wait time, especially when it comes to Housing Choice Vouchers.</w:t>
+        <w:t xml:space="preserve">Salt Lake County has the most number of units under HUD programs. Tooele County has the least.</w:t>
       </w:r>
     </w:p>
     <w:p>
@@ -1413,7 +1397,7 @@
               <a:graphicData uri="http://schemas.openxmlformats.org/drawingml/2006/picture">
                 <pic:pic>
                   <pic:nvPicPr>
-                    <pic:cNvPr descr="Appendix_A_files/figure-docx/hud%20months%20waiting-1.png" id="0" name="Picture"/>
+                    <pic:cNvPr descr="Appendix_A_files/figure-docx/hud%20total%20units-1.png" id="0" name="Picture"/>
                     <pic:cNvPicPr>
                       <a:picLocks noChangeArrowheads="1" noChangeAspect="1"/>
                     </pic:cNvPicPr>
@@ -1451,7 +1435,7 @@
         <w:pStyle w:val="BodyText"/>
       </w:pPr>
       <w:r>
-        <w:t xml:space="preserve">Summit County has the highest months from move in time, close to 15 months for housing choice vouchers.</w:t>
+        <w:t xml:space="preserve">This plot shows the burden on HUD. Most programs show close to 100% occupancy.</w:t>
       </w:r>
     </w:p>
     <w:p>
@@ -1468,7 +1452,7 @@
               <a:graphicData uri="http://schemas.openxmlformats.org/drawingml/2006/picture">
                 <pic:pic>
                   <pic:nvPicPr>
-                    <pic:cNvPr descr="Appendix_A_files/figure-docx/months%20from%20move%20in-1.png" id="0" name="Picture"/>
+                    <pic:cNvPr descr="Appendix_A_files/figure-docx/hud%20pct%20occupied-1.png" id="0" name="Picture"/>
                     <pic:cNvPicPr>
                       <a:picLocks noChangeArrowheads="1" noChangeAspect="1"/>
                     </pic:cNvPicPr>
@@ -1506,6 +1490,116 @@
         <w:pStyle w:val="BodyText"/>
       </w:pPr>
       <w:r>
+        <w:t xml:space="preserve">Most counties (except Summit) have a pretty long wait time, especially when it comes to Housing Choice Vouchers.</w:t>
+      </w:r>
+    </w:p>
+    <w:p>
+      <w:pPr>
+        <w:pStyle w:val="BodyText"/>
+      </w:pPr>
+      <w:r>
+        <w:drawing>
+          <wp:inline>
+            <wp:extent cx="5504749" cy="3669832"/>
+            <wp:effectExtent b="0" l="0" r="0" t="0"/>
+            <wp:docPr descr="" title="" id="1" name="Picture"/>
+            <a:graphic>
+              <a:graphicData uri="http://schemas.openxmlformats.org/drawingml/2006/picture">
+                <pic:pic>
+                  <pic:nvPicPr>
+                    <pic:cNvPr descr="Appendix_A_files/figure-docx/hud%20months%20waiting-1.png" id="0" name="Picture"/>
+                    <pic:cNvPicPr>
+                      <a:picLocks noChangeArrowheads="1" noChangeAspect="1"/>
+                    </pic:cNvPicPr>
+                  </pic:nvPicPr>
+                  <pic:blipFill>
+                    <a:blip r:embed="rId54"/>
+                    <a:stretch>
+                      <a:fillRect/>
+                    </a:stretch>
+                  </pic:blipFill>
+                  <pic:spPr bwMode="auto">
+                    <a:xfrm>
+                      <a:off x="0" y="0"/>
+                      <a:ext cx="5504749" cy="3669832"/>
+                    </a:xfrm>
+                    <a:prstGeom prst="rect">
+                      <a:avLst/>
+                    </a:prstGeom>
+                    <a:noFill/>
+                    <a:ln w="9525">
+                      <a:noFill/>
+                      <a:headEnd/>
+                      <a:tailEnd/>
+                    </a:ln>
+                  </pic:spPr>
+                </pic:pic>
+              </a:graphicData>
+            </a:graphic>
+          </wp:inline>
+        </w:drawing>
+      </w:r>
+    </w:p>
+    <w:p>
+      <w:pPr>
+        <w:pStyle w:val="BodyText"/>
+      </w:pPr>
+      <w:r>
+        <w:t xml:space="preserve">Summit County has the highest months from move in time, close to 15 months for housing choice vouchers.</w:t>
+      </w:r>
+    </w:p>
+    <w:p>
+      <w:pPr>
+        <w:pStyle w:val="BodyText"/>
+      </w:pPr>
+      <w:r>
+        <w:drawing>
+          <wp:inline>
+            <wp:extent cx="5504749" cy="3669832"/>
+            <wp:effectExtent b="0" l="0" r="0" t="0"/>
+            <wp:docPr descr="" title="" id="1" name="Picture"/>
+            <a:graphic>
+              <a:graphicData uri="http://schemas.openxmlformats.org/drawingml/2006/picture">
+                <pic:pic>
+                  <pic:nvPicPr>
+                    <pic:cNvPr descr="Appendix_A_files/figure-docx/months%20from%20move%20in-1.png" id="0" name="Picture"/>
+                    <pic:cNvPicPr>
+                      <a:picLocks noChangeArrowheads="1" noChangeAspect="1"/>
+                    </pic:cNvPicPr>
+                  </pic:nvPicPr>
+                  <pic:blipFill>
+                    <a:blip r:embed="rId55"/>
+                    <a:stretch>
+                      <a:fillRect/>
+                    </a:stretch>
+                  </pic:blipFill>
+                  <pic:spPr bwMode="auto">
+                    <a:xfrm>
+                      <a:off x="0" y="0"/>
+                      <a:ext cx="5504749" cy="3669832"/>
+                    </a:xfrm>
+                    <a:prstGeom prst="rect">
+                      <a:avLst/>
+                    </a:prstGeom>
+                    <a:noFill/>
+                    <a:ln w="9525">
+                      <a:noFill/>
+                      <a:headEnd/>
+                      <a:tailEnd/>
+                    </a:ln>
+                  </pic:spPr>
+                </pic:pic>
+              </a:graphicData>
+            </a:graphic>
+          </wp:inline>
+        </w:drawing>
+      </w:r>
+    </w:p>
+    <w:p>
+      <w:pPr>
+        <w:pStyle w:val="BodyText"/>
+      </w:pPr>
+      <w:r>
         <w:t xml:space="preserve">These plots show that Salt Lake City has the highest number of homeless headcounts by a very big margin.</w:t>
       </w:r>
     </w:p>
@@ -1529,7 +1623,7 @@
                     </pic:cNvPicPr>
                   </pic:nvPicPr>
                   <pic:blipFill>
-                    <a:blip r:embed="rId54"/>
+                    <a:blip r:embed="rId56"/>
                     <a:stretch>
                       <a:fillRect/>
                     </a:stretch>
@@ -2187,7 +2281,7 @@
     </w:lvl>
   </w:abstractNum>
   <w:abstractNum w:abstractNumId="990">
-    <w:nsid w:val="5dd43b55"/>
+    <w:nsid w:val="2f29c56b"/>
     <w:multiLevelType w:val="multilevel"/>
     <w:lvl w:ilvl="0">
       <w:numFmt w:val="bullet"/>

</xml_diff>

<commit_message>
Cleaned up the maps
</commit_message>
<xml_diff>
--- a/Appendix A/Appendix_A.docx
+++ b/Appendix A/Appendix_A.docx
@@ -280,7 +280,7 @@
               <a:graphicData uri="http://schemas.openxmlformats.org/drawingml/2006/picture">
                 <pic:pic>
                   <pic:nvPicPr>
-                    <pic:cNvPr descr="Appendix_A_files/figure-docx/education%2018_24-1.png" id="0" name="Picture"/>
+                    <pic:cNvPr descr="Appendix_A_files/figure-docx/education%2018_24-3.png" id="0" name="Picture"/>
                     <pic:cNvPicPr>
                       <a:picLocks noChangeArrowheads="1" noChangeAspect="1"/>
                     </pic:cNvPicPr>
@@ -447,7 +447,7 @@
               <a:graphicData uri="http://schemas.openxmlformats.org/drawingml/2006/picture">
                 <pic:pic>
                   <pic:nvPicPr>
-                    <pic:cNvPr descr="Appendix_A_files/figure-docx/unemployment-3.png" id="0" name="Picture"/>
+                    <pic:cNvPr descr="Appendix_A_files/figure-docx/unemployment-1.png" id="0" name="Picture"/>
                     <pic:cNvPicPr>
                       <a:picLocks noChangeArrowheads="1" noChangeAspect="1"/>
                     </pic:cNvPicPr>
@@ -557,7 +557,7 @@
               <a:graphicData uri="http://schemas.openxmlformats.org/drawingml/2006/picture">
                 <pic:pic>
                   <pic:nvPicPr>
-                    <pic:cNvPr descr="Appendix_A_files/figure-docx/med%20inc%20map-1.png" id="0" name="Picture"/>
+                    <pic:cNvPr descr="Appendix_A_files/figure-docx/med%20inc%20map-3.png" id="0" name="Picture"/>
                     <pic:cNvPicPr>
                       <a:picLocks noChangeArrowheads="1" noChangeAspect="1"/>
                     </pic:cNvPicPr>
@@ -1295,7 +1295,7 @@
               <a:graphicData uri="http://schemas.openxmlformats.org/drawingml/2006/picture">
                 <pic:pic>
                   <pic:nvPicPr>
-                    <pic:cNvPr descr="Appendix_A_files/figure-docx/unnamed-chunk-1-1.png" id="0" name="Picture"/>
+                    <pic:cNvPr descr="Appendix_A_files/figure-docx/dwelling%20units-1.png" id="0" name="Picture"/>
                     <pic:cNvPicPr>
                       <a:picLocks noChangeArrowheads="1" noChangeAspect="1"/>
                     </pic:cNvPicPr>
@@ -1342,7 +1342,7 @@
               <a:graphicData uri="http://schemas.openxmlformats.org/drawingml/2006/picture">
                 <pic:pic>
                   <pic:nvPicPr>
-                    <pic:cNvPr descr="Appendix_A_files/figure-docx/unnamed-chunk-2-1.png" id="0" name="Picture"/>
+                    <pic:cNvPr descr="Appendix_A_files/figure-docx/oct%20chnage%20dwelling-1.png" id="0" name="Picture"/>
                     <pic:cNvPicPr>
                       <a:picLocks noChangeArrowheads="1" noChangeAspect="1"/>
                     </pic:cNvPicPr>
@@ -2281,7 +2281,7 @@
     </w:lvl>
   </w:abstractNum>
   <w:abstractNum w:abstractNumId="990">
-    <w:nsid w:val="2f29c56b"/>
+    <w:nsid w:val="e2ff3c1d"/>
     <w:multiLevelType w:val="multilevel"/>
     <w:lvl w:ilvl="0">
       <w:numFmt w:val="bullet"/>

</xml_diff>

<commit_message>
New file for ACS data dl
</commit_message>
<xml_diff>
--- a/Appendix A/Appendix_A.docx
+++ b/Appendix A/Appendix_A.docx
@@ -320,7 +320,7 @@
       <w:r>
         <w:drawing>
           <wp:inline>
-            <wp:extent cx="5504749" cy="3669832"/>
+            <wp:extent cx="5544151" cy="3696101"/>
             <wp:effectExtent b="0" l="0" r="0" t="0"/>
             <wp:docPr descr="" title="" id="1" name="Picture"/>
             <a:graphic>
@@ -341,7 +341,7 @@
                   <pic:spPr bwMode="auto">
                     <a:xfrm>
                       <a:off x="0" y="0"/>
-                      <a:ext cx="5504749" cy="3669832"/>
+                      <a:ext cx="5544151" cy="3696101"/>
                     </a:xfrm>
                     <a:prstGeom prst="rect">
                       <a:avLst/>
@@ -495,7 +495,7 @@
       <w:r>
         <w:drawing>
           <wp:inline>
-            <wp:extent cx="5504749" cy="3669832"/>
+            <wp:extent cx="5544151" cy="3696101"/>
             <wp:effectExtent b="0" l="0" r="0" t="0"/>
             <wp:docPr descr="" title="" id="1" name="Picture"/>
             <a:graphic>
@@ -516,7 +516,7 @@
                   <pic:spPr bwMode="auto">
                     <a:xfrm>
                       <a:off x="0" y="0"/>
-                      <a:ext cx="5504749" cy="3669832"/>
+                      <a:ext cx="5544151" cy="3696101"/>
                     </a:xfrm>
                     <a:prstGeom prst="rect">
                       <a:avLst/>
@@ -605,7 +605,7 @@
       <w:r>
         <w:drawing>
           <wp:inline>
-            <wp:extent cx="5504749" cy="3669832"/>
+            <wp:extent cx="5544151" cy="3696101"/>
             <wp:effectExtent b="0" l="0" r="0" t="0"/>
             <wp:docPr descr="" title="" id="1" name="Picture"/>
             <a:graphic>
@@ -626,7 +626,7 @@
                   <pic:spPr bwMode="auto">
                     <a:xfrm>
                       <a:off x="0" y="0"/>
-                      <a:ext cx="5504749" cy="3669832"/>
+                      <a:ext cx="5544151" cy="3696101"/>
                     </a:xfrm>
                     <a:prstGeom prst="rect">
                       <a:avLst/>
@@ -715,7 +715,7 @@
       <w:r>
         <w:drawing>
           <wp:inline>
-            <wp:extent cx="5504749" cy="3669832"/>
+            <wp:extent cx="5544151" cy="3696101"/>
             <wp:effectExtent b="0" l="0" r="0" t="0"/>
             <wp:docPr descr="" title="" id="1" name="Picture"/>
             <a:graphic>
@@ -736,7 +736,7 @@
                   <pic:spPr bwMode="auto">
                     <a:xfrm>
                       <a:off x="0" y="0"/>
-                      <a:ext cx="5504749" cy="3669832"/>
+                      <a:ext cx="5544151" cy="3696101"/>
                     </a:xfrm>
                     <a:prstGeom prst="rect">
                       <a:avLst/>
@@ -762,7 +762,7 @@
       <w:r>
         <w:drawing>
           <wp:inline>
-            <wp:extent cx="5504749" cy="3669832"/>
+            <wp:extent cx="5544151" cy="3696101"/>
             <wp:effectExtent b="0" l="0" r="0" t="0"/>
             <wp:docPr descr="" title="" id="1" name="Picture"/>
             <a:graphic>
@@ -783,7 +783,7 @@
                   <pic:spPr bwMode="auto">
                     <a:xfrm>
                       <a:off x="0" y="0"/>
-                      <a:ext cx="5504749" cy="3669832"/>
+                      <a:ext cx="5544151" cy="3696101"/>
                     </a:xfrm>
                     <a:prstGeom prst="rect">
                       <a:avLst/>
@@ -872,7 +872,7 @@
       <w:r>
         <w:drawing>
           <wp:inline>
-            <wp:extent cx="5504749" cy="3669832"/>
+            <wp:extent cx="5544151" cy="3696101"/>
             <wp:effectExtent b="0" l="0" r="0" t="0"/>
             <wp:docPr descr="" title="" id="1" name="Picture"/>
             <a:graphic>
@@ -893,7 +893,7 @@
                   <pic:spPr bwMode="auto">
                     <a:xfrm>
                       <a:off x="0" y="0"/>
-                      <a:ext cx="5504749" cy="3669832"/>
+                      <a:ext cx="5544151" cy="3696101"/>
                     </a:xfrm>
                     <a:prstGeom prst="rect">
                       <a:avLst/>
@@ -926,7 +926,7 @@
               <a:graphicData uri="http://schemas.openxmlformats.org/drawingml/2006/picture">
                 <pic:pic>
                   <pic:nvPicPr>
-                    <pic:cNvPr descr="Appendix_A_files/figure-docx/pop%20below%20poverty%20level%20county-1.png" id="0" name="Picture"/>
+                    <pic:cNvPr descr="Appendix_A_files/figure-docx/pop%20below%20poverty%20level%20county-3.png" id="0" name="Picture"/>
                     <pic:cNvPicPr>
                       <a:picLocks noChangeArrowheads="1" noChangeAspect="1"/>
                     </pic:cNvPicPr>
@@ -964,14 +964,6 @@
         <w:pStyle w:val="BodyText"/>
       </w:pPr>
       <w:r>
-        <w:t xml:space="preserve">7 out of 10 cities with the highest populations below poverty level belong to Salt Lake County.</w:t>
-      </w:r>
-    </w:p>
-    <w:p>
-      <w:pPr>
-        <w:pStyle w:val="BodyText"/>
-      </w:pPr>
-      <w:r>
         <w:drawing>
           <wp:inline>
             <wp:extent cx="5504749" cy="3669832"/>
@@ -981,7 +973,7 @@
               <a:graphicData uri="http://schemas.openxmlformats.org/drawingml/2006/picture">
                 <pic:pic>
                   <pic:nvPicPr>
-                    <pic:cNvPr descr="Appendix_A_files/figure-docx/pop%20below%20poverty%20level%20city-3.png" id="0" name="Picture"/>
+                    <pic:cNvPr descr="Appendix_A_files/figure-docx/unnamed-chunk-1-1.png" id="0" name="Picture"/>
                     <pic:cNvPicPr>
                       <a:picLocks noChangeArrowheads="1" noChangeAspect="1"/>
                     </pic:cNvPicPr>
@@ -1019,6 +1011,14 @@
         <w:pStyle w:val="BodyText"/>
       </w:pPr>
       <w:r>
+        <w:t xml:space="preserve">7 out of 10 cities with the highest populations below poverty level belong to Salt Lake County.</w:t>
+      </w:r>
+    </w:p>
+    <w:p>
+      <w:pPr>
+        <w:pStyle w:val="BodyText"/>
+      </w:pPr>
+      <w:r>
         <w:drawing>
           <wp:inline>
             <wp:extent cx="5504749" cy="3669832"/>
@@ -1028,7 +1028,7 @@
               <a:graphicData uri="http://schemas.openxmlformats.org/drawingml/2006/picture">
                 <pic:pic>
                   <pic:nvPicPr>
-                    <pic:cNvPr descr="Appendix_A_files/figure-docx/highest%20poverty%20rate-1.png" id="0" name="Picture"/>
+                    <pic:cNvPr descr="Appendix_A_files/figure-docx/pop%20below%20poverty%20level%20city-3.png" id="0" name="Picture"/>
                     <pic:cNvPicPr>
                       <a:picLocks noChangeArrowheads="1" noChangeAspect="1"/>
                     </pic:cNvPicPr>
@@ -1066,24 +1066,16 @@
         <w:pStyle w:val="BodyText"/>
       </w:pPr>
       <w:r>
-        <w:t xml:space="preserve">The rates of poverty between men and women are very comparable for the top 10 cities with the highest poverty rates, with the exception of Alta and Samak.</w:t>
-      </w:r>
-    </w:p>
-    <w:p>
-      <w:pPr>
-        <w:pStyle w:val="BodyText"/>
-      </w:pPr>
-      <w:r>
         <w:drawing>
           <wp:inline>
-            <wp:extent cx="5504749" cy="3669832"/>
+            <wp:extent cx="5544151" cy="3696101"/>
             <wp:effectExtent b="0" l="0" r="0" t="0"/>
             <wp:docPr descr="" title="" id="1" name="Picture"/>
             <a:graphic>
               <a:graphicData uri="http://schemas.openxmlformats.org/drawingml/2006/picture">
                 <pic:pic>
                   <pic:nvPicPr>
-                    <pic:cNvPr descr="Appendix_A_files/figure-docx/poverty%20by%20sex-1.png" id="0" name="Picture"/>
+                    <pic:cNvPr descr="Appendix_A_files/figure-docx/highest%20poverty%20rate-1.png" id="0" name="Picture"/>
                     <pic:cNvPicPr>
                       <a:picLocks noChangeArrowheads="1" noChangeAspect="1"/>
                     </pic:cNvPicPr>
@@ -1097,7 +1089,7 @@
                   <pic:spPr bwMode="auto">
                     <a:xfrm>
                       <a:off x="0" y="0"/>
-                      <a:ext cx="5504749" cy="3669832"/>
+                      <a:ext cx="5544151" cy="3696101"/>
                     </a:xfrm>
                     <a:prstGeom prst="rect">
                       <a:avLst/>
@@ -1121,7 +1113,7 @@
         <w:pStyle w:val="BodyText"/>
       </w:pPr>
       <w:r>
-        <w:t xml:space="preserve">The poverty rates have decreased over time for all counties of interest which is hopeful.</w:t>
+        <w:t xml:space="preserve">The rates of poverty between men and women are very comparable for the top 10 cities with the highest poverty rates, with the exception of Alta and Samak.</w:t>
       </w:r>
     </w:p>
     <w:p>
@@ -1131,14 +1123,14 @@
       <w:r>
         <w:drawing>
           <wp:inline>
-            <wp:extent cx="5504749" cy="3669832"/>
+            <wp:extent cx="5544151" cy="3696101"/>
             <wp:effectExtent b="0" l="0" r="0" t="0"/>
             <wp:docPr descr="" title="" id="1" name="Picture"/>
             <a:graphic>
               <a:graphicData uri="http://schemas.openxmlformats.org/drawingml/2006/picture">
                 <pic:pic>
                   <pic:nvPicPr>
-                    <pic:cNvPr descr="Appendix_A_files/figure-docx/poverty%20over%20time-1.png" id="0" name="Picture"/>
+                    <pic:cNvPr descr="Appendix_A_files/figure-docx/poverty%20by%20sex-1.png" id="0" name="Picture"/>
                     <pic:cNvPicPr>
                       <a:picLocks noChangeArrowheads="1" noChangeAspect="1"/>
                     </pic:cNvPicPr>
@@ -1152,7 +1144,7 @@
                   <pic:spPr bwMode="auto">
                     <a:xfrm>
                       <a:off x="0" y="0"/>
-                      <a:ext cx="5504749" cy="3669832"/>
+                      <a:ext cx="5544151" cy="3696101"/>
                     </a:xfrm>
                     <a:prstGeom prst="rect">
                       <a:avLst/>
@@ -1176,7 +1168,7 @@
         <w:pStyle w:val="BodyText"/>
       </w:pPr>
       <w:r>
-        <w:t xml:space="preserve">The highest poverty rate in Utah is in San Juan county.</w:t>
+        <w:t xml:space="preserve">The poverty rates have decreased over time for all counties of interest which is hopeful.</w:t>
       </w:r>
     </w:p>
     <w:p>
@@ -1193,7 +1185,7 @@
               <a:graphicData uri="http://schemas.openxmlformats.org/drawingml/2006/picture">
                 <pic:pic>
                   <pic:nvPicPr>
-                    <pic:cNvPr descr="Appendix_A_files/figure-docx/poverty%20rate%20map-1.png" id="0" name="Picture"/>
+                    <pic:cNvPr descr="Appendix_A_files/figure-docx/poverty%20over%20time-1.png" id="0" name="Picture"/>
                     <pic:cNvPicPr>
                       <a:picLocks noChangeArrowheads="1" noChangeAspect="1"/>
                     </pic:cNvPicPr>
@@ -1231,6 +1223,14 @@
         <w:pStyle w:val="BodyText"/>
       </w:pPr>
       <w:r>
+        <w:t xml:space="preserve">The highest poverty rate in Utah is in San Juan county.</w:t>
+      </w:r>
+    </w:p>
+    <w:p>
+      <w:pPr>
+        <w:pStyle w:val="BodyText"/>
+      </w:pPr>
+      <w:r>
         <w:t xml:space="preserve">Central Utah Public Health has the most WIC Clinics in Utah , and Davis, Wasatch and Weber/Morgan Counties with the least number of WIC Clinics</w:t>
       </w:r>
     </w:p>
@@ -1241,7 +1241,7 @@
       <w:r>
         <w:drawing>
           <wp:inline>
-            <wp:extent cx="5504749" cy="3669832"/>
+            <wp:extent cx="5544151" cy="3696101"/>
             <wp:effectExtent b="0" l="0" r="0" t="0"/>
             <wp:docPr descr="" title="" id="1" name="Picture"/>
             <a:graphic>
@@ -1262,7 +1262,7 @@
                   <pic:spPr bwMode="auto">
                     <a:xfrm>
                       <a:off x="0" y="0"/>
-                      <a:ext cx="5504749" cy="3669832"/>
+                      <a:ext cx="5544151" cy="3696101"/>
                     </a:xfrm>
                     <a:prstGeom prst="rect">
                       <a:avLst/>
@@ -1288,7 +1288,7 @@
       <w:r>
         <w:drawing>
           <wp:inline>
-            <wp:extent cx="5504749" cy="3669832"/>
+            <wp:extent cx="5544151" cy="3696101"/>
             <wp:effectExtent b="0" l="0" r="0" t="0"/>
             <wp:docPr descr="" title="" id="1" name="Picture"/>
             <a:graphic>
@@ -1309,7 +1309,7 @@
                   <pic:spPr bwMode="auto">
                     <a:xfrm>
                       <a:off x="0" y="0"/>
-                      <a:ext cx="5504749" cy="3669832"/>
+                      <a:ext cx="5544151" cy="3696101"/>
                     </a:xfrm>
                     <a:prstGeom prst="rect">
                       <a:avLst/>
@@ -1335,7 +1335,7 @@
       <w:r>
         <w:drawing>
           <wp:inline>
-            <wp:extent cx="5504749" cy="3669832"/>
+            <wp:extent cx="5544151" cy="3696101"/>
             <wp:effectExtent b="0" l="0" r="0" t="0"/>
             <wp:docPr descr="" title="" id="1" name="Picture"/>
             <a:graphic>
@@ -1356,7 +1356,7 @@
                   <pic:spPr bwMode="auto">
                     <a:xfrm>
                       <a:off x="0" y="0"/>
-                      <a:ext cx="5504749" cy="3669832"/>
+                      <a:ext cx="5544151" cy="3696101"/>
                     </a:xfrm>
                     <a:prstGeom prst="rect">
                       <a:avLst/>
@@ -1390,7 +1390,7 @@
       <w:r>
         <w:drawing>
           <wp:inline>
-            <wp:extent cx="5504749" cy="3669832"/>
+            <wp:extent cx="5544151" cy="3696101"/>
             <wp:effectExtent b="0" l="0" r="0" t="0"/>
             <wp:docPr descr="" title="" id="1" name="Picture"/>
             <a:graphic>
@@ -1411,7 +1411,7 @@
                   <pic:spPr bwMode="auto">
                     <a:xfrm>
                       <a:off x="0" y="0"/>
-                      <a:ext cx="5504749" cy="3669832"/>
+                      <a:ext cx="5544151" cy="3696101"/>
                     </a:xfrm>
                     <a:prstGeom prst="rect">
                       <a:avLst/>
@@ -1445,7 +1445,7 @@
       <w:r>
         <w:drawing>
           <wp:inline>
-            <wp:extent cx="5504749" cy="3669832"/>
+            <wp:extent cx="5544151" cy="3696101"/>
             <wp:effectExtent b="0" l="0" r="0" t="0"/>
             <wp:docPr descr="" title="" id="1" name="Picture"/>
             <a:graphic>
@@ -1466,7 +1466,7 @@
                   <pic:spPr bwMode="auto">
                     <a:xfrm>
                       <a:off x="0" y="0"/>
-                      <a:ext cx="5504749" cy="3669832"/>
+                      <a:ext cx="5544151" cy="3696101"/>
                     </a:xfrm>
                     <a:prstGeom prst="rect">
                       <a:avLst/>
@@ -1500,7 +1500,7 @@
       <w:r>
         <w:drawing>
           <wp:inline>
-            <wp:extent cx="5504749" cy="3669832"/>
+            <wp:extent cx="5544151" cy="3696101"/>
             <wp:effectExtent b="0" l="0" r="0" t="0"/>
             <wp:docPr descr="" title="" id="1" name="Picture"/>
             <a:graphic>
@@ -1521,7 +1521,7 @@
                   <pic:spPr bwMode="auto">
                     <a:xfrm>
                       <a:off x="0" y="0"/>
-                      <a:ext cx="5504749" cy="3669832"/>
+                      <a:ext cx="5544151" cy="3696101"/>
                     </a:xfrm>
                     <a:prstGeom prst="rect">
                       <a:avLst/>
@@ -1555,7 +1555,7 @@
       <w:r>
         <w:drawing>
           <wp:inline>
-            <wp:extent cx="5504749" cy="3669832"/>
+            <wp:extent cx="5544151" cy="3696101"/>
             <wp:effectExtent b="0" l="0" r="0" t="0"/>
             <wp:docPr descr="" title="" id="1" name="Picture"/>
             <a:graphic>
@@ -1576,7 +1576,7 @@
                   <pic:spPr bwMode="auto">
                     <a:xfrm>
                       <a:off x="0" y="0"/>
-                      <a:ext cx="5504749" cy="3669832"/>
+                      <a:ext cx="5544151" cy="3696101"/>
                     </a:xfrm>
                     <a:prstGeom prst="rect">
                       <a:avLst/>
@@ -1617,7 +1617,7 @@
               <a:graphicData uri="http://schemas.openxmlformats.org/drawingml/2006/picture">
                 <pic:pic>
                   <pic:nvPicPr>
-                    <pic:cNvPr descr="Appendix_A_files/figure-docx/homeless%20headcounts-3.png" id="0" name="Picture"/>
+                    <pic:cNvPr descr="Appendix_A_files/figure-docx/homeless%20headcounts-1.png" id="0" name="Picture"/>
                     <pic:cNvPicPr>
                       <a:picLocks noChangeArrowheads="1" noChangeAspect="1"/>
                     </pic:cNvPicPr>
@@ -2281,7 +2281,7 @@
     </w:lvl>
   </w:abstractNum>
   <w:abstractNum w:abstractNumId="990">
-    <w:nsid w:val="e2ff3c1d"/>
+    <w:nsid w:val="380ff819"/>
     <w:multiLevelType w:val="multilevel"/>
     <w:lvl w:ilvl="0">
       <w:numFmt w:val="bullet"/>

</xml_diff>